<commit_message>
v0.0.1a - Hacky! Release version
Fixed minor bugs
</commit_message>
<xml_diff>
--- a/Designdokument.docx
+++ b/Designdokument.docx
@@ -8,7 +8,10 @@
         <w:jc w:val="center"/>
       </w:pPr>
       <w:r>
-        <w:t>Design: Hack n slash</w:t>
+        <w:t>Design: Hack &amp;</w:t>
+      </w:r>
+      <w:r>
+        <w:t xml:space="preserve"> slash</w:t>
       </w:r>
     </w:p>
     <w:p>
@@ -19,44 +22,235 @@
         <w:t>Koncept:</w:t>
       </w:r>
       <w:r>
+        <w:br/>
+        <w:t>Hack &amp;</w:t>
+      </w:r>
+      <w:r>
+        <w:t xml:space="preserve"> slash/action RPG med olika fiendesorter. Spelaren ska ha minst 3 olika attacker och olika stats (Health/</w:t>
+      </w:r>
+      <w:proofErr w:type="spellStart"/>
+      <w:r>
+        <w:t>Strength</w:t>
+      </w:r>
+      <w:proofErr w:type="spellEnd"/>
+      <w:r>
+        <w:t>/Agility)</w:t>
+      </w:r>
+      <w:r>
+        <w:t xml:space="preserve">. Spelet ska möjligtvis ha flera olika </w:t>
+      </w:r>
+      <w:proofErr w:type="spellStart"/>
+      <w:r>
+        <w:t>levels</w:t>
+      </w:r>
+      <w:proofErr w:type="spellEnd"/>
+      <w:r>
+        <w:t xml:space="preserve"> samt olika bossar.</w:t>
+      </w:r>
+      <w:r>
+        <w:t xml:space="preserve"> </w:t>
+      </w:r>
+      <w:r>
+        <w:br/>
+      </w:r>
+      <w:r>
         <w:rPr>
           <w:b/>
         </w:rPr>
         <w:br/>
       </w:r>
       <w:r>
-        <w:t>Basic koncept för spelet.</w:t>
-      </w:r>
-      <w:r>
-        <w:br/>
-        <w:t>Hack and slash/action RPG med olika fiendeso</w:t>
+        <w:rPr>
+          <w:b/>
+        </w:rPr>
+        <w:br/>
+      </w:r>
+      <w:proofErr w:type="spellStart"/>
+      <w:r>
+        <w:rPr>
+          <w:b/>
+        </w:rPr>
+        <w:t>Gameplay</w:t>
+      </w:r>
+      <w:proofErr w:type="spellEnd"/>
+      <w:r>
+        <w:rPr>
+          <w:b/>
+        </w:rPr>
+        <w:t>:</w:t>
+      </w:r>
+      <w:r>
+        <w:rPr>
+          <w:b/>
+        </w:rPr>
+        <w:br/>
+      </w:r>
+      <w:r>
+        <w:rPr>
+          <w:i/>
+        </w:rPr>
+        <w:t>Kontroller:</w:t>
+      </w:r>
+      <w:r>
+        <w:br/>
+      </w:r>
+      <w:proofErr w:type="spellStart"/>
+      <w:r>
+        <w:t>Left</w:t>
+      </w:r>
+      <w:proofErr w:type="spellEnd"/>
+      <w:r>
+        <w:t xml:space="preserve"> </w:t>
+      </w:r>
+      <w:proofErr w:type="spellStart"/>
+      <w:r>
+        <w:t>click</w:t>
+      </w:r>
+      <w:proofErr w:type="spellEnd"/>
+      <w:r>
+        <w:t xml:space="preserve"> – Rörelse, spelaren rör sig till positionen man klickar på. Om man klickar på en fiende som spelaren är tillräckligt nära kommer man att attackera den fienden.</w:t>
+      </w:r>
+      <w:r>
+        <w:br/>
+        <w:t xml:space="preserve">Right </w:t>
+      </w:r>
+      <w:proofErr w:type="spellStart"/>
+      <w:r>
+        <w:t>click</w:t>
+      </w:r>
+      <w:proofErr w:type="spellEnd"/>
+      <w:r>
+        <w:t xml:space="preserve"> </w:t>
+      </w:r>
+      <w:r>
+        <w:t>–</w:t>
+      </w:r>
+      <w:r>
+        <w:t xml:space="preserve"> </w:t>
+      </w:r>
+      <w:r>
+        <w:t>Charge-</w:t>
+      </w:r>
+      <w:proofErr w:type="spellStart"/>
+      <w:r>
+        <w:t>up</w:t>
+      </w:r>
+      <w:proofErr w:type="spellEnd"/>
+      <w:r>
+        <w:t xml:space="preserve"> attack som har </w:t>
+      </w:r>
+      <w:proofErr w:type="spellStart"/>
+      <w:r>
+        <w:t>cooldown</w:t>
+      </w:r>
+      <w:proofErr w:type="spellEnd"/>
+      <w:r>
+        <w:t>. Attacken träffar alla fiender inom en mindre area framför spelaren.</w:t>
+      </w:r>
+      <w:r>
+        <w:br/>
+      </w:r>
+      <w:proofErr w:type="spellStart"/>
+      <w:r>
+        <w:t>Shift</w:t>
+      </w:r>
+      <w:proofErr w:type="spellEnd"/>
+      <w:r>
+        <w:t xml:space="preserve"> – Om spelaren håller ner </w:t>
+      </w:r>
+      <w:proofErr w:type="spellStart"/>
+      <w:r>
+        <w:t>shift</w:t>
+      </w:r>
+      <w:proofErr w:type="spellEnd"/>
+      <w:r>
+        <w:t xml:space="preserve"> och attackerar samtidigt </w:t>
+      </w:r>
+      <w:r>
+        <w:t>kommer man attackera mot muspekaren och stå stilla.</w:t>
       </w:r>
       <w:bookmarkStart w:id="0" w:name="_GoBack"/>
       <w:bookmarkEnd w:id="0"/>
       <w:r>
-        <w:t>rter. Spelaren ska ha minst 3 olika attacker och olika stats (Health/</w:t>
-      </w:r>
-      <w:proofErr w:type="spellStart"/>
-      <w:r>
-        <w:t>Strength</w:t>
-      </w:r>
-      <w:proofErr w:type="spellEnd"/>
-      <w:r>
-        <w:t>/Agility)</w:t>
-      </w:r>
-      <w:r>
-        <w:t xml:space="preserve">. Spelet ska möjligtvis ha flera olika </w:t>
-      </w:r>
-      <w:proofErr w:type="spellStart"/>
-      <w:r>
-        <w:t>levels</w:t>
-      </w:r>
-      <w:proofErr w:type="spellEnd"/>
-      <w:r>
-        <w:t xml:space="preserve"> samt olika bossar.</w:t>
-      </w:r>
-      <w:r>
-        <w:t xml:space="preserve"> </w:t>
+        <w:br/>
+      </w:r>
+      <w:proofErr w:type="spellStart"/>
+      <w:r>
+        <w:t>Tab</w:t>
+      </w:r>
+      <w:proofErr w:type="spellEnd"/>
+      <w:r>
+        <w:t xml:space="preserve"> – När man är nära mitten av banan kommer man öppna </w:t>
+      </w:r>
+      <w:proofErr w:type="spellStart"/>
+      <w:r>
+        <w:t>shoppen</w:t>
+      </w:r>
+      <w:proofErr w:type="spellEnd"/>
+      <w:r>
+        <w:t xml:space="preserve">, när man är i </w:t>
+      </w:r>
+      <w:proofErr w:type="spellStart"/>
+      <w:r>
+        <w:t>shoppen</w:t>
+      </w:r>
+      <w:proofErr w:type="spellEnd"/>
+      <w:r>
+        <w:t xml:space="preserve"> kommer man stänga ner den.</w:t>
+      </w:r>
+      <w:r>
+        <w:br/>
+      </w:r>
+      <w:proofErr w:type="spellStart"/>
+      <w:r>
+        <w:t>Escape</w:t>
+      </w:r>
+      <w:proofErr w:type="spellEnd"/>
+      <w:r>
+        <w:t xml:space="preserve"> – Pausa/starta spelet.</w:t>
+      </w:r>
+      <w:r>
+        <w:br/>
+      </w:r>
+      <w:r>
+        <w:br/>
+        <w:t>Målet är att överleva så länge som möjligt, kartan fylls med fiender när det nästan inte finns några kvar, alltså kommer det alltid finnas fiender som letar efter spelaren. När man dödar fiender kan man få guld eller tillbaka en del av sin hälsa. Guldet använder man i mitten av kartan</w:t>
+      </w:r>
+      <w:r>
+        <w:t xml:space="preserve"> (</w:t>
+      </w:r>
+      <w:proofErr w:type="spellStart"/>
+      <w:r>
+        <w:t>shoppen</w:t>
+      </w:r>
+      <w:proofErr w:type="spellEnd"/>
+      <w:r>
+        <w:t>)</w:t>
+      </w:r>
+      <w:r>
+        <w:t xml:space="preserve"> för att uppgradera sin skada eller sin hälsa.</w:t>
+      </w:r>
+      <w:r>
+        <w:br/>
+      </w:r>
+      <w:r>
+        <w:t xml:space="preserve">Målet med </w:t>
+      </w:r>
+      <w:proofErr w:type="spellStart"/>
+      <w:r>
+        <w:t>shoppen</w:t>
+      </w:r>
+      <w:proofErr w:type="spellEnd"/>
+      <w:r>
+        <w:t xml:space="preserve"> är att få in flera sorters uppgraderingar och olika </w:t>
+      </w:r>
+      <w:proofErr w:type="spellStart"/>
+      <w:r>
+        <w:t>items</w:t>
+      </w:r>
+      <w:proofErr w:type="spellEnd"/>
+      <w:r>
+        <w:t xml:space="preserve"> som spelaren kan använda.</w:t>
       </w:r>
       <w:r>
         <w:rPr>
@@ -69,95 +263,16 @@
           <w:b/>
         </w:rPr>
         <w:br/>
-      </w:r>
-      <w:proofErr w:type="spellStart"/>
+        <w:t>Karaktär:</w:t>
+      </w:r>
       <w:r>
         <w:rPr>
           <w:b/>
         </w:rPr>
-        <w:t>Gameplay</w:t>
-      </w:r>
-      <w:proofErr w:type="spellEnd"/>
-      <w:r>
-        <w:rPr>
-          <w:b/>
-        </w:rPr>
-        <w:t>:</w:t>
-      </w:r>
-      <w:r>
-        <w:rPr>
-          <w:b/>
-        </w:rPr>
-        <w:br/>
-      </w:r>
-      <w:r>
-        <w:t xml:space="preserve">Utveckling av överstående punkt + grundläggande </w:t>
-      </w:r>
-      <w:proofErr w:type="spellStart"/>
-      <w:r>
-        <w:t>gameplay</w:t>
-      </w:r>
-      <w:proofErr w:type="spellEnd"/>
-      <w:r>
-        <w:br/>
-        <w:t xml:space="preserve">Spelet ska utspelas i relativt snabb takt, många fiender kommer ha grundläggande beteenden (leta, jaga, undvika). Spelaren ska kunna köpa uppgraderingar (möjligtvis </w:t>
-      </w:r>
-      <w:proofErr w:type="spellStart"/>
-      <w:r>
-        <w:t>items</w:t>
-      </w:r>
-      <w:proofErr w:type="spellEnd"/>
-      <w:r>
-        <w:t xml:space="preserve"> också) </w:t>
-      </w:r>
-      <w:r>
-        <w:rPr>
-          <w:b/>
-        </w:rPr>
-        <w:br/>
-      </w:r>
-      <w:r>
-        <w:rPr>
-          <w:b/>
-        </w:rPr>
-        <w:br/>
-        <w:t>Karaktär:</w:t>
-      </w:r>
-      <w:r>
-        <w:rPr>
-          <w:b/>
-        </w:rPr>
-        <w:br/>
-      </w:r>
-      <w:r>
-        <w:t xml:space="preserve">Möjlig beskrivning av karaktär, hur ska karaktären fungera i spelet </w:t>
-      </w:r>
-      <w:proofErr w:type="spellStart"/>
-      <w:r>
-        <w:t>etc</w:t>
-      </w:r>
-      <w:proofErr w:type="spellEnd"/>
-      <w:r>
-        <w:rPr>
-          <w:b/>
-        </w:rPr>
-        <w:br/>
-      </w:r>
-      <w:r>
-        <w:rPr>
-          <w:b/>
-        </w:rPr>
-        <w:br/>
-        <w:t>Input/kontroller:</w:t>
-      </w:r>
-      <w:r>
-        <w:rPr>
-          <w:b/>
-        </w:rPr>
-        <w:br/>
-      </w:r>
-      <w:r>
-        <w:t>Vilka knappar som gör vadå</w:t>
+        <w:br/>
+      </w:r>
+      <w:r>
+        <w:t>Karaktären rör sig efter dem givna kontrollerna, målet är att det ska finnas 3 olika förmågor/attacker som ska kunna användas</w:t>
       </w:r>
       <w:r>
         <w:rPr>
@@ -233,7 +348,7 @@
       <w:proofErr w:type="spellEnd"/>
     </w:p>
     <w:sectPr>
-      <w:headerReference w:type="default" r:id="rId7"/>
+      <w:headerReference w:type="default" r:id="rId8"/>
       <w:pgSz w:w="11906" w:h="16838"/>
       <w:pgMar w:top="1417" w:right="1417" w:bottom="1417" w:left="1417" w:header="708" w:footer="708" w:gutter="0"/>
       <w:cols w:space="708"/>
@@ -309,6 +424,127 @@
     </w:pPr>
   </w:p>
 </w:hdr>
+</file>
+
+<file path=word/numbering.xml><?xml version="1.0" encoding="utf-8"?>
+<w:numbering xmlns:wpc="http://schemas.microsoft.com/office/word/2010/wordprocessingCanvas" xmlns:mc="http://schemas.openxmlformats.org/markup-compatibility/2006" xmlns:o="urn:schemas-microsoft-com:office:office" xmlns:r="http://schemas.openxmlformats.org/officeDocument/2006/relationships" xmlns:m="http://schemas.openxmlformats.org/officeDocument/2006/math" xmlns:v="urn:schemas-microsoft-com:vml" xmlns:wp14="http://schemas.microsoft.com/office/word/2010/wordprocessingDrawing" xmlns:wp="http://schemas.openxmlformats.org/drawingml/2006/wordprocessingDrawing" xmlns:w10="urn:schemas-microsoft-com:office:word" xmlns:w="http://schemas.openxmlformats.org/wordprocessingml/2006/main" xmlns:w14="http://schemas.microsoft.com/office/word/2010/wordml" xmlns:wpg="http://schemas.microsoft.com/office/word/2010/wordprocessingGroup" xmlns:wpi="http://schemas.microsoft.com/office/word/2010/wordprocessingInk" xmlns:wne="http://schemas.microsoft.com/office/word/2006/wordml" xmlns:wps="http://schemas.microsoft.com/office/word/2010/wordprocessingShape" mc:Ignorable="w14 wp14">
+  <w:abstractNum w:abstractNumId="0">
+    <w:nsid w:val="20603BE2"/>
+    <w:multiLevelType w:val="hybridMultilevel"/>
+    <w:tmpl w:val="0AD61ACA"/>
+    <w:lvl w:ilvl="0" w:tplc="041D0001">
+      <w:start w:val="1"/>
+      <w:numFmt w:val="bullet"/>
+      <w:lvlText w:val=""/>
+      <w:lvlJc w:val="left"/>
+      <w:pPr>
+        <w:ind w:left="720" w:hanging="360"/>
+      </w:pPr>
+      <w:rPr>
+        <w:rFonts w:ascii="Symbol" w:hAnsi="Symbol" w:hint="default"/>
+      </w:rPr>
+    </w:lvl>
+    <w:lvl w:ilvl="1" w:tplc="041D0003" w:tentative="1">
+      <w:start w:val="1"/>
+      <w:numFmt w:val="bullet"/>
+      <w:lvlText w:val="o"/>
+      <w:lvlJc w:val="left"/>
+      <w:pPr>
+        <w:ind w:left="1440" w:hanging="360"/>
+      </w:pPr>
+      <w:rPr>
+        <w:rFonts w:ascii="Courier New" w:hAnsi="Courier New" w:cs="Courier New" w:hint="default"/>
+      </w:rPr>
+    </w:lvl>
+    <w:lvl w:ilvl="2" w:tplc="041D0005" w:tentative="1">
+      <w:start w:val="1"/>
+      <w:numFmt w:val="bullet"/>
+      <w:lvlText w:val=""/>
+      <w:lvlJc w:val="left"/>
+      <w:pPr>
+        <w:ind w:left="2160" w:hanging="360"/>
+      </w:pPr>
+      <w:rPr>
+        <w:rFonts w:ascii="Wingdings" w:hAnsi="Wingdings" w:hint="default"/>
+      </w:rPr>
+    </w:lvl>
+    <w:lvl w:ilvl="3" w:tplc="041D0001" w:tentative="1">
+      <w:start w:val="1"/>
+      <w:numFmt w:val="bullet"/>
+      <w:lvlText w:val=""/>
+      <w:lvlJc w:val="left"/>
+      <w:pPr>
+        <w:ind w:left="2880" w:hanging="360"/>
+      </w:pPr>
+      <w:rPr>
+        <w:rFonts w:ascii="Symbol" w:hAnsi="Symbol" w:hint="default"/>
+      </w:rPr>
+    </w:lvl>
+    <w:lvl w:ilvl="4" w:tplc="041D0003" w:tentative="1">
+      <w:start w:val="1"/>
+      <w:numFmt w:val="bullet"/>
+      <w:lvlText w:val="o"/>
+      <w:lvlJc w:val="left"/>
+      <w:pPr>
+        <w:ind w:left="3600" w:hanging="360"/>
+      </w:pPr>
+      <w:rPr>
+        <w:rFonts w:ascii="Courier New" w:hAnsi="Courier New" w:cs="Courier New" w:hint="default"/>
+      </w:rPr>
+    </w:lvl>
+    <w:lvl w:ilvl="5" w:tplc="041D0005" w:tentative="1">
+      <w:start w:val="1"/>
+      <w:numFmt w:val="bullet"/>
+      <w:lvlText w:val=""/>
+      <w:lvlJc w:val="left"/>
+      <w:pPr>
+        <w:ind w:left="4320" w:hanging="360"/>
+      </w:pPr>
+      <w:rPr>
+        <w:rFonts w:ascii="Wingdings" w:hAnsi="Wingdings" w:hint="default"/>
+      </w:rPr>
+    </w:lvl>
+    <w:lvl w:ilvl="6" w:tplc="041D0001" w:tentative="1">
+      <w:start w:val="1"/>
+      <w:numFmt w:val="bullet"/>
+      <w:lvlText w:val=""/>
+      <w:lvlJc w:val="left"/>
+      <w:pPr>
+        <w:ind w:left="5040" w:hanging="360"/>
+      </w:pPr>
+      <w:rPr>
+        <w:rFonts w:ascii="Symbol" w:hAnsi="Symbol" w:hint="default"/>
+      </w:rPr>
+    </w:lvl>
+    <w:lvl w:ilvl="7" w:tplc="041D0003" w:tentative="1">
+      <w:start w:val="1"/>
+      <w:numFmt w:val="bullet"/>
+      <w:lvlText w:val="o"/>
+      <w:lvlJc w:val="left"/>
+      <w:pPr>
+        <w:ind w:left="5760" w:hanging="360"/>
+      </w:pPr>
+      <w:rPr>
+        <w:rFonts w:ascii="Courier New" w:hAnsi="Courier New" w:cs="Courier New" w:hint="default"/>
+      </w:rPr>
+    </w:lvl>
+    <w:lvl w:ilvl="8" w:tplc="041D0005" w:tentative="1">
+      <w:start w:val="1"/>
+      <w:numFmt w:val="bullet"/>
+      <w:lvlText w:val=""/>
+      <w:lvlJc w:val="left"/>
+      <w:pPr>
+        <w:ind w:left="6480" w:hanging="360"/>
+      </w:pPr>
+      <w:rPr>
+        <w:rFonts w:ascii="Wingdings" w:hAnsi="Wingdings" w:hint="default"/>
+      </w:rPr>
+    </w:lvl>
+  </w:abstractNum>
+  <w:num w:numId="1">
+    <w:abstractNumId w:val="0"/>
+  </w:num>
+</w:numbering>
 </file>
 
 <file path=word/styles.xml><?xml version="1.0" encoding="utf-8"?>
@@ -611,6 +847,17 @@
       <w:szCs w:val="16"/>
     </w:rPr>
   </w:style>
+  <w:style w:type="paragraph" w:styleId="Liststycke">
+    <w:name w:val="List Paragraph"/>
+    <w:basedOn w:val="Normal"/>
+    <w:uiPriority w:val="34"/>
+    <w:qFormat/>
+    <w:rsid w:val="00C33D62"/>
+    <w:pPr>
+      <w:ind w:left="720"/>
+      <w:contextualSpacing/>
+    </w:pPr>
+  </w:style>
 </w:styles>
 </file>
 
@@ -913,6 +1160,17 @@
       <w:sz w:val="16"/>
       <w:szCs w:val="16"/>
     </w:rPr>
+  </w:style>
+  <w:style w:type="paragraph" w:styleId="Liststycke">
+    <w:name w:val="List Paragraph"/>
+    <w:basedOn w:val="Normal"/>
+    <w:uiPriority w:val="34"/>
+    <w:qFormat/>
+    <w:rsid w:val="00C33D62"/>
+    <w:pPr>
+      <w:ind w:left="720"/>
+      <w:contextualSpacing/>
+    </w:pPr>
   </w:style>
 </w:styles>
 </file>

</xml_diff>